<commit_message>
Adding article and articles components.
</commit_message>
<xml_diff>
--- a/Tasks/02-AngularComponentsLab-Articles.docx
+++ b/Tasks/02-AngularComponentsLab-Articles.docx
@@ -1,6 +1,6 @@
 
 <file path=word/document.xml><?xml version="1.0" encoding="utf-8"?>
-<w:document xmlns:wpc="http://schemas.microsoft.com/office/word/2010/wordprocessingCanvas" xmlns:mc="http://schemas.openxmlformats.org/markup-compatibility/2006" xmlns:o="urn:schemas-microsoft-com:office:office" xmlns:r="http://schemas.openxmlformats.org/officeDocument/2006/relationships" xmlns:m="http://schemas.openxmlformats.org/officeDocument/2006/math" xmlns:v="urn:schemas-microsoft-com:vml" xmlns:wp14="http://schemas.microsoft.com/office/word/2010/wordprocessingDrawing" xmlns:wp="http://schemas.openxmlformats.org/drawingml/2006/wordprocessingDrawing" xmlns:w10="urn:schemas-microsoft-com:office:word" xmlns:w="http://schemas.openxmlformats.org/wordprocessingml/2006/main" xmlns:w14="http://schemas.microsoft.com/office/word/2010/wordml" xmlns:w15="http://schemas.microsoft.com/office/word/2012/wordml" xmlns:wpg="http://schemas.microsoft.com/office/word/2010/wordprocessingGroup" xmlns:wpi="http://schemas.microsoft.com/office/word/2010/wordprocessingInk" xmlns:wne="http://schemas.microsoft.com/office/word/2006/wordml" xmlns:wps="http://schemas.microsoft.com/office/word/2010/wordprocessingShape" mc:Ignorable="w14 w15 wp14">
+<w:document xmlns:wpc="http://schemas.microsoft.com/office/word/2010/wordprocessingCanvas" xmlns:cx="http://schemas.microsoft.com/office/drawing/2014/chartex" xmlns:cx1="http://schemas.microsoft.com/office/drawing/2015/9/8/chartex" xmlns:cx2="http://schemas.microsoft.com/office/drawing/2015/10/21/chartex" xmlns:cx3="http://schemas.microsoft.com/office/drawing/2016/5/9/chartex" xmlns:cx4="http://schemas.microsoft.com/office/drawing/2016/5/10/chartex" xmlns:cx5="http://schemas.microsoft.com/office/drawing/2016/5/11/chartex" xmlns:cx6="http://schemas.microsoft.com/office/drawing/2016/5/12/chartex" xmlns:cx7="http://schemas.microsoft.com/office/drawing/2016/5/13/chartex" xmlns:cx8="http://schemas.microsoft.com/office/drawing/2016/5/14/chartex" xmlns:mc="http://schemas.openxmlformats.org/markup-compatibility/2006" xmlns:aink="http://schemas.microsoft.com/office/drawing/2016/ink" xmlns:am3d="http://schemas.microsoft.com/office/drawing/2017/model3d" xmlns:o="urn:schemas-microsoft-com:office:office" xmlns:r="http://schemas.openxmlformats.org/officeDocument/2006/relationships" xmlns:m="http://schemas.openxmlformats.org/officeDocument/2006/math" xmlns:v="urn:schemas-microsoft-com:vml" xmlns:wp14="http://schemas.microsoft.com/office/word/2010/wordprocessingDrawing" xmlns:wp="http://schemas.openxmlformats.org/drawingml/2006/wordprocessingDrawing" xmlns:w10="urn:schemas-microsoft-com:office:word" xmlns:w="http://schemas.openxmlformats.org/wordprocessingml/2006/main" xmlns:w14="http://schemas.microsoft.com/office/word/2010/wordml" xmlns:w15="http://schemas.microsoft.com/office/word/2012/wordml" xmlns:w16cid="http://schemas.microsoft.com/office/word/2016/wordml/cid" xmlns:w16se="http://schemas.microsoft.com/office/word/2015/wordml/symex" xmlns:wpg="http://schemas.microsoft.com/office/word/2010/wordprocessingGroup" xmlns:wpi="http://schemas.microsoft.com/office/word/2010/wordprocessingInk" xmlns:wne="http://schemas.microsoft.com/office/word/2006/wordml" xmlns:wps="http://schemas.microsoft.com/office/word/2010/wordprocessingShape" mc:Ignorable="w14 w15 w16se w16cid wp14">
   <w:body>
     <w:p>
       <w:pPr>
@@ -852,7 +852,7 @@
             <v:path o:extrusionok="f" gradientshapeok="t" o:connecttype="rect"/>
             <o:lock v:ext="edit" aspectratio="t"/>
           </v:shapetype>
-          <v:shape id="_x0000_i1025" type="#_x0000_t75" style="width:484pt;height:233.7pt">
+          <v:shape id="_x0000_i1025" type="#_x0000_t75" style="width:483.75pt;height:233.65pt">
             <v:imagedata r:id="rId7" o:title="YIckeF4"/>
           </v:shape>
         </w:pict>
@@ -949,7 +949,14 @@
         <w:rPr>
           <w:b/>
         </w:rPr>
-        <w:t>article.model.ts</w:t>
+        <w:t>article.model</w:t>
+      </w:r>
+      <w:proofErr w:type="gramEnd"/>
+      <w:r>
+        <w:rPr>
+          <w:b/>
+        </w:rPr>
+        <w:t>.ts</w:t>
       </w:r>
       <w:proofErr w:type="spellEnd"/>
       <w:r>
@@ -958,7 +965,6 @@
         </w:rPr>
         <w:t>’</w:t>
       </w:r>
-      <w:proofErr w:type="gramEnd"/>
       <w:r>
         <w:t xml:space="preserve">. We also have to </w:t>
       </w:r>
@@ -982,7 +988,7 @@
       <w:r>
         <w:lastRenderedPageBreak/>
         <w:pict>
-          <v:shape id="_x0000_i1026" type="#_x0000_t75" style="width:300.3pt;height:279.55pt">
+          <v:shape id="_x0000_i1026" type="#_x0000_t75" style="width:300.4pt;height:279.4pt">
             <v:imagedata r:id="rId8" o:title="ADyqbCV"/>
           </v:shape>
         </w:pict>
@@ -2735,7 +2741,7 @@
       <w:r>
         <w:lastRenderedPageBreak/>
         <w:pict>
-          <v:shape id="_x0000_i1027" type="#_x0000_t75" style="width:412.35pt;height:175.55pt">
+          <v:shape id="_x0000_i1027" type="#_x0000_t75" style="width:412.5pt;height:175.5pt">
             <v:imagedata r:id="rId9" o:title="YoHMNqI"/>
           </v:shape>
         </w:pict>
@@ -2794,14 +2800,12 @@
       <w:r>
         <w:t xml:space="preserve"> and </w:t>
       </w:r>
-      <w:proofErr w:type="spellStart"/>
       <w:r>
         <w:rPr>
           <w:b/>
         </w:rPr>
         <w:t>injectables</w:t>
       </w:r>
-      <w:proofErr w:type="spellEnd"/>
       <w:r>
         <w:t xml:space="preserve"> and how to implement this the </w:t>
       </w:r>
@@ -5870,7 +5874,21 @@
         <w:rPr>
           <w:b/>
         </w:rPr>
-        <w:t>app.component.html</w:t>
+        <w:t>a</w:t>
+      </w:r>
+      <w:r>
+        <w:rPr>
+          <w:b/>
+        </w:rPr>
+        <w:t>rticle</w:t>
+      </w:r>
+      <w:bookmarkStart w:id="0" w:name="_GoBack"/>
+      <w:bookmarkEnd w:id="0"/>
+      <w:r>
+        <w:rPr>
+          <w:b/>
+        </w:rPr>
+        <w:t>.component.html</w:t>
       </w:r>
       <w:r>
         <w:t>’:</w:t>
@@ -6203,8 +6221,20 @@
                 <w:szCs w:val="21"/>
                 <w:lang w:val="bg-BG" w:eastAsia="bg-BG"/>
               </w:rPr>
-              <w:t>&lt;button</w:t>
-            </w:r>
+              <w:t>&lt;</w:t>
+            </w:r>
+            <w:proofErr w:type="spellStart"/>
+            <w:r>
+              <w:rPr>
+                <w:rFonts w:ascii="Consolas" w:eastAsia="Times New Roman" w:hAnsi="Consolas" w:cs="Times New Roman"/>
+                <w:color w:val="800000"/>
+                <w:sz w:val="21"/>
+                <w:szCs w:val="21"/>
+                <w:lang w:val="bg-BG" w:eastAsia="bg-BG"/>
+              </w:rPr>
+              <w:t>button</w:t>
+            </w:r>
+            <w:proofErr w:type="spellEnd"/>
             <w:r>
               <w:rPr>
                 <w:rFonts w:ascii="Consolas" w:eastAsia="Times New Roman" w:hAnsi="Consolas" w:cs="Times New Roman"/>
@@ -6215,6 +6245,7 @@
               </w:rPr>
               <w:t xml:space="preserve"> *</w:t>
             </w:r>
+            <w:proofErr w:type="spellStart"/>
             <w:r>
               <w:rPr>
                 <w:rFonts w:ascii="Consolas" w:eastAsia="Times New Roman" w:hAnsi="Consolas" w:cs="Times New Roman"/>
@@ -6225,6 +6256,7 @@
               </w:rPr>
               <w:t>ngIf</w:t>
             </w:r>
+            <w:proofErr w:type="spellEnd"/>
             <w:r>
               <w:rPr>
                 <w:rFonts w:ascii="Consolas" w:eastAsia="Times New Roman" w:hAnsi="Consolas" w:cs="Times New Roman"/>
@@ -6243,7 +6275,29 @@
                 <w:szCs w:val="21"/>
                 <w:lang w:val="bg-BG" w:eastAsia="bg-BG"/>
               </w:rPr>
-              <w:t>"showHideBtn"</w:t>
+              <w:t>"</w:t>
+            </w:r>
+            <w:proofErr w:type="spellStart"/>
+            <w:r>
+              <w:rPr>
+                <w:rFonts w:ascii="Consolas" w:eastAsia="Times New Roman" w:hAnsi="Consolas" w:cs="Times New Roman"/>
+                <w:color w:val="0000FF"/>
+                <w:sz w:val="21"/>
+                <w:szCs w:val="21"/>
+                <w:lang w:val="bg-BG" w:eastAsia="bg-BG"/>
+              </w:rPr>
+              <w:t>showHideBtn</w:t>
+            </w:r>
+            <w:proofErr w:type="spellEnd"/>
+            <w:r>
+              <w:rPr>
+                <w:rFonts w:ascii="Consolas" w:eastAsia="Times New Roman" w:hAnsi="Consolas" w:cs="Times New Roman"/>
+                <w:color w:val="0000FF"/>
+                <w:sz w:val="21"/>
+                <w:szCs w:val="21"/>
+                <w:lang w:val="bg-BG" w:eastAsia="bg-BG"/>
+              </w:rPr>
+              <w:t>"</w:t>
             </w:r>
             <w:r>
               <w:rPr>
@@ -6255,6 +6309,7 @@
               </w:rPr>
               <w:t xml:space="preserve"> (</w:t>
             </w:r>
+            <w:proofErr w:type="spellStart"/>
             <w:r>
               <w:rPr>
                 <w:rFonts w:ascii="Consolas" w:eastAsia="Times New Roman" w:hAnsi="Consolas" w:cs="Times New Roman"/>
@@ -6265,6 +6320,7 @@
               </w:rPr>
               <w:t>click</w:t>
             </w:r>
+            <w:proofErr w:type="spellEnd"/>
             <w:r>
               <w:rPr>
                 <w:rFonts w:ascii="Consolas" w:eastAsia="Times New Roman" w:hAnsi="Consolas" w:cs="Times New Roman"/>
@@ -6283,7 +6339,7 @@
                 <w:szCs w:val="21"/>
                 <w:lang w:val="bg-BG" w:eastAsia="bg-BG"/>
               </w:rPr>
-              <w:t>"hide</w:t>
+              <w:t>"</w:t>
             </w:r>
             <w:proofErr w:type="spellStart"/>
             <w:r>
@@ -6292,21 +6348,75 @@
                 <w:color w:val="0000FF"/>
                 <w:sz w:val="21"/>
                 <w:szCs w:val="21"/>
+                <w:lang w:val="bg-BG" w:eastAsia="bg-BG"/>
+              </w:rPr>
+              <w:t>hide</w:t>
+            </w:r>
+            <w:proofErr w:type="spellEnd"/>
+            <w:r>
+              <w:rPr>
+                <w:rFonts w:ascii="Consolas" w:eastAsia="Times New Roman" w:hAnsi="Consolas" w:cs="Times New Roman"/>
+                <w:color w:val="0000FF"/>
+                <w:sz w:val="21"/>
+                <w:szCs w:val="21"/>
                 <w:lang w:eastAsia="bg-BG"/>
               </w:rPr>
               <w:t>Desc</w:t>
             </w:r>
+            <w:r>
+              <w:rPr>
+                <w:rFonts w:ascii="Consolas" w:eastAsia="Times New Roman" w:hAnsi="Consolas" w:cs="Times New Roman"/>
+                <w:color w:val="0000FF"/>
+                <w:sz w:val="21"/>
+                <w:szCs w:val="21"/>
+                <w:lang w:val="bg-BG" w:eastAsia="bg-BG"/>
+              </w:rPr>
+              <w:t>()"</w:t>
+            </w:r>
+            <w:r>
+              <w:rPr>
+                <w:rFonts w:ascii="Consolas" w:eastAsia="Times New Roman" w:hAnsi="Consolas" w:cs="Times New Roman"/>
+                <w:color w:val="800000"/>
+                <w:sz w:val="21"/>
+                <w:szCs w:val="21"/>
+                <w:lang w:val="bg-BG" w:eastAsia="bg-BG"/>
+              </w:rPr>
+              <w:t>&gt;</w:t>
+            </w:r>
+            <w:proofErr w:type="spellStart"/>
+            <w:r>
+              <w:rPr>
+                <w:rFonts w:ascii="Consolas" w:eastAsia="Times New Roman" w:hAnsi="Consolas" w:cs="Times New Roman"/>
+                <w:color w:val="000000"/>
+                <w:sz w:val="21"/>
+                <w:szCs w:val="21"/>
+                <w:lang w:val="bg-BG" w:eastAsia="bg-BG"/>
+              </w:rPr>
+              <w:t>Hide</w:t>
+            </w:r>
             <w:proofErr w:type="spellEnd"/>
             <w:r>
               <w:rPr>
                 <w:rFonts w:ascii="Consolas" w:eastAsia="Times New Roman" w:hAnsi="Consolas" w:cs="Times New Roman"/>
-                <w:color w:val="0000FF"/>
-                <w:sz w:val="21"/>
-                <w:szCs w:val="21"/>
-                <w:lang w:val="bg-BG" w:eastAsia="bg-BG"/>
-              </w:rPr>
-              <w:t>()"</w:t>
-            </w:r>
+                <w:color w:val="000000"/>
+                <w:sz w:val="21"/>
+                <w:szCs w:val="21"/>
+                <w:lang w:val="bg-BG" w:eastAsia="bg-BG"/>
+              </w:rPr>
+              <w:t xml:space="preserve"> </w:t>
+            </w:r>
+            <w:proofErr w:type="spellStart"/>
+            <w:r>
+              <w:rPr>
+                <w:rFonts w:ascii="Consolas" w:eastAsia="Times New Roman" w:hAnsi="Consolas" w:cs="Times New Roman"/>
+                <w:color w:val="000000"/>
+                <w:sz w:val="21"/>
+                <w:szCs w:val="21"/>
+                <w:lang w:val="bg-BG" w:eastAsia="bg-BG"/>
+              </w:rPr>
+              <w:t>Desc</w:t>
+            </w:r>
+            <w:proofErr w:type="spellEnd"/>
             <w:r>
               <w:rPr>
                 <w:rFonts w:ascii="Consolas" w:eastAsia="Times New Roman" w:hAnsi="Consolas" w:cs="Times New Roman"/>
@@ -6315,27 +6425,29 @@
                 <w:szCs w:val="21"/>
                 <w:lang w:val="bg-BG" w:eastAsia="bg-BG"/>
               </w:rPr>
+              <w:t>&lt;/</w:t>
+            </w:r>
+            <w:proofErr w:type="spellStart"/>
+            <w:r>
+              <w:rPr>
+                <w:rFonts w:ascii="Consolas" w:eastAsia="Times New Roman" w:hAnsi="Consolas" w:cs="Times New Roman"/>
+                <w:color w:val="800000"/>
+                <w:sz w:val="21"/>
+                <w:szCs w:val="21"/>
+                <w:lang w:val="bg-BG" w:eastAsia="bg-BG"/>
+              </w:rPr>
+              <w:t>button</w:t>
+            </w:r>
+            <w:proofErr w:type="spellEnd"/>
+            <w:r>
+              <w:rPr>
+                <w:rFonts w:ascii="Consolas" w:eastAsia="Times New Roman" w:hAnsi="Consolas" w:cs="Times New Roman"/>
+                <w:color w:val="800000"/>
+                <w:sz w:val="21"/>
+                <w:szCs w:val="21"/>
+                <w:lang w:val="bg-BG" w:eastAsia="bg-BG"/>
+              </w:rPr>
               <w:t>&gt;</w:t>
-            </w:r>
-            <w:r>
-              <w:rPr>
-                <w:rFonts w:ascii="Consolas" w:eastAsia="Times New Roman" w:hAnsi="Consolas" w:cs="Times New Roman"/>
-                <w:color w:val="000000"/>
-                <w:sz w:val="21"/>
-                <w:szCs w:val="21"/>
-                <w:lang w:val="bg-BG" w:eastAsia="bg-BG"/>
-              </w:rPr>
-              <w:t>Hide Desc</w:t>
-            </w:r>
-            <w:r>
-              <w:rPr>
-                <w:rFonts w:ascii="Consolas" w:eastAsia="Times New Roman" w:hAnsi="Consolas" w:cs="Times New Roman"/>
-                <w:color w:val="800000"/>
-                <w:sz w:val="21"/>
-                <w:szCs w:val="21"/>
-                <w:lang w:val="bg-BG" w:eastAsia="bg-BG"/>
-              </w:rPr>
-              <w:t>&lt;/button&gt;</w:t>
             </w:r>
           </w:p>
           <w:p>
@@ -6824,14 +6936,12 @@
       <w:r>
         <w:t xml:space="preserve"> and each has an </w:t>
       </w:r>
-      <w:proofErr w:type="spellStart"/>
       <w:r>
         <w:rPr>
           <w:b/>
         </w:rPr>
         <w:t>onclick</w:t>
       </w:r>
-      <w:proofErr w:type="spellEnd"/>
       <w:r>
         <w:t xml:space="preserve"> handler function</w:t>
       </w:r>
@@ -6884,16 +6994,8 @@
         <w:rPr>
           <w:b/>
         </w:rPr>
-        <w:t xml:space="preserve">Hide </w:t>
-      </w:r>
-      <w:proofErr w:type="spellStart"/>
-      <w:r>
-        <w:rPr>
-          <w:b/>
-        </w:rPr>
-        <w:t>Desc</w:t>
-      </w:r>
-      <w:proofErr w:type="spellEnd"/>
+        <w:t>Hide Desc</w:t>
+      </w:r>
       <w:r>
         <w:t>”</w:t>
       </w:r>
@@ -6907,16 +7009,8 @@
         <w:rPr>
           <w:b/>
         </w:rPr>
-        <w:t xml:space="preserve">Hide </w:t>
-      </w:r>
-      <w:proofErr w:type="spellStart"/>
-      <w:r>
-        <w:rPr>
-          <w:b/>
-        </w:rPr>
-        <w:t>Desc</w:t>
-      </w:r>
-      <w:proofErr w:type="spellEnd"/>
+        <w:t>Hide Desc</w:t>
+      </w:r>
       <w:r>
         <w:t>”</w:t>
       </w:r>
@@ -7081,7 +7175,7 @@
     <w:p>
       <w:r>
         <w:pict>
-          <v:shape id="_x0000_i1028" type="#_x0000_t75" style="width:336.5pt;height:198.65pt">
+          <v:shape id="_x0000_i1028" type="#_x0000_t75" style="width:336.4pt;height:198.75pt">
             <v:imagedata r:id="rId10" o:title="usOp25t"/>
           </v:shape>
         </w:pict>
@@ -7193,34 +7287,40 @@
         <w:t xml:space="preserve">3 </w:t>
       </w:r>
       <w:proofErr w:type="spellStart"/>
+      <w:r>
+        <w:rPr>
+          <w:b/>
+        </w:rPr>
+        <w:t>boolean</w:t>
+      </w:r>
+      <w:proofErr w:type="spellEnd"/>
+      <w:r>
+        <w:t xml:space="preserve"> properties are used inside the </w:t>
+      </w:r>
+      <w:r>
+        <w:rPr>
+          <w:b/>
+        </w:rPr>
+        <w:t>*</w:t>
+      </w:r>
+      <w:proofErr w:type="spellStart"/>
+      <w:r>
+        <w:rPr>
+          <w:b/>
+        </w:rPr>
+        <w:t>ngIf</w:t>
+      </w:r>
+      <w:proofErr w:type="spellEnd"/>
+      <w:r>
+        <w:t xml:space="preserve"> directive to determine </w:t>
+      </w:r>
       <w:proofErr w:type="gramStart"/>
       <w:r>
-        <w:rPr>
-          <w:b/>
-        </w:rPr>
-        <w:t>boolean</w:t>
-      </w:r>
-      <w:proofErr w:type="spellEnd"/>
+        <w:t>whether or not</w:t>
+      </w:r>
       <w:proofErr w:type="gramEnd"/>
       <w:r>
-        <w:t xml:space="preserve"> properties are used inside the </w:t>
-      </w:r>
-      <w:r>
-        <w:rPr>
-          <w:b/>
-        </w:rPr>
-        <w:t>*</w:t>
-      </w:r>
-      <w:proofErr w:type="spellStart"/>
-      <w:r>
-        <w:rPr>
-          <w:b/>
-        </w:rPr>
-        <w:t>ngIf</w:t>
-      </w:r>
-      <w:proofErr w:type="spellEnd"/>
-      <w:r>
-        <w:t xml:space="preserve"> directive to determine whether or not to </w:t>
+        <w:t xml:space="preserve"> to </w:t>
       </w:r>
       <w:r>
         <w:rPr>
@@ -7247,12 +7347,7 @@
         <w:t>a</w:t>
       </w:r>
       <w:r>
-        <w:t xml:space="preserve"> button. Also th</w:t>
-      </w:r>
-      <w:bookmarkStart w:id="0" w:name="_GoBack"/>
-      <w:bookmarkEnd w:id="0"/>
-      <w:r>
-        <w:t>e content of the image button is switched between “</w:t>
+        <w:t xml:space="preserve"> button. Also the content of the image button is switched between “</w:t>
       </w:r>
       <w:r>
         <w:rPr>
@@ -7310,7 +7405,7 @@
     <w:p>
       <w:r>
         <w:pict>
-          <v:shape id="_x0000_i1029" type="#_x0000_t75" style="width:297.25pt;height:103.2pt">
+          <v:shape id="_x0000_i1029" type="#_x0000_t75" style="width:297.4pt;height:103.15pt">
             <v:imagedata r:id="rId11" o:title="hybWKgH"/>
           </v:shape>
         </w:pict>
@@ -7447,7 +7542,7 @@
       <w:r>
         <w:lastRenderedPageBreak/>
         <w:pict>
-          <v:shape id="_x0000_i1030" type="#_x0000_t75" style="width:462.05pt;height:137.45pt">
+          <v:shape id="_x0000_i1030" type="#_x0000_t75" style="width:462pt;height:137.65pt">
             <v:imagedata r:id="rId12" o:title="read more"/>
           </v:shape>
         </w:pict>
@@ -7488,12 +7583,10 @@
         <w:t xml:space="preserve">” we have to switch the </w:t>
       </w:r>
       <w:proofErr w:type="spellStart"/>
-      <w:proofErr w:type="gramStart"/>
       <w:r>
         <w:t>boolean</w:t>
       </w:r>
       <w:proofErr w:type="spellEnd"/>
-      <w:proofErr w:type="gramEnd"/>
       <w:r>
         <w:t xml:space="preserve"> property to </w:t>
       </w:r>
@@ -7546,7 +7639,7 @@
     <w:p>
       <w:r>
         <w:pict>
-          <v:shape id="_x0000_i1031" type="#_x0000_t75" style="width:520.95pt;height:103.95pt">
+          <v:shape id="_x0000_i1031" type="#_x0000_t75" style="width:520.9pt;height:103.9pt">
             <v:imagedata r:id="rId13" o:title="toggle image"/>
           </v:shape>
         </w:pict>
@@ -7599,7 +7692,7 @@
     <w:p>
       <w:r>
         <w:pict>
-          <v:shape id="_x0000_i1032" type="#_x0000_t75" style="width:304.55pt;height:2in">
+          <v:shape id="_x0000_i1032" type="#_x0000_t75" style="width:304.5pt;height:2in">
             <v:imagedata r:id="rId14" o:title="hide desc"/>
           </v:shape>
         </w:pict>
@@ -8174,7 +8267,7 @@
     <w:p>
       <w:r>
         <w:pict>
-          <v:shape id="_x0000_i1033" type="#_x0000_t75" style="width:377.35pt;height:159.4pt">
+          <v:shape id="_x0000_i1033" type="#_x0000_t75" style="width:377.65pt;height:159.4pt">
             <v:imagedata r:id="rId15" o:title="bZl7pTH"/>
           </v:shape>
         </w:pict>
@@ -8643,7 +8736,7 @@
       <w:r>
         <w:lastRenderedPageBreak/>
         <w:pict>
-          <v:shape id="_x0000_i1034" type="#_x0000_t75" style="width:520.95pt;height:250.25pt">
+          <v:shape id="_x0000_i1034" type="#_x0000_t75" style="width:520.9pt;height:250.15pt">
             <v:imagedata r:id="rId16" o:title="ltP9SRV"/>
           </v:shape>
         </w:pict>
@@ -8663,7 +8756,7 @@
 </file>
 
 <file path=word/endnotes.xml><?xml version="1.0" encoding="utf-8"?>
-<w:endnotes xmlns:wpc="http://schemas.microsoft.com/office/word/2010/wordprocessingCanvas" xmlns:mc="http://schemas.openxmlformats.org/markup-compatibility/2006" xmlns:o="urn:schemas-microsoft-com:office:office" xmlns:r="http://schemas.openxmlformats.org/officeDocument/2006/relationships" xmlns:m="http://schemas.openxmlformats.org/officeDocument/2006/math" xmlns:v="urn:schemas-microsoft-com:vml" xmlns:wp14="http://schemas.microsoft.com/office/word/2010/wordprocessingDrawing" xmlns:wp="http://schemas.openxmlformats.org/drawingml/2006/wordprocessingDrawing" xmlns:w10="urn:schemas-microsoft-com:office:word" xmlns:w="http://schemas.openxmlformats.org/wordprocessingml/2006/main" xmlns:w14="http://schemas.microsoft.com/office/word/2010/wordml" xmlns:w15="http://schemas.microsoft.com/office/word/2012/wordml" xmlns:wpg="http://schemas.microsoft.com/office/word/2010/wordprocessingGroup" xmlns:wpi="http://schemas.microsoft.com/office/word/2010/wordprocessingInk" xmlns:wne="http://schemas.microsoft.com/office/word/2006/wordml" xmlns:wps="http://schemas.microsoft.com/office/word/2010/wordprocessingShape" mc:Ignorable="w14 w15 wp14">
+<w:endnotes xmlns:wpc="http://schemas.microsoft.com/office/word/2010/wordprocessingCanvas" xmlns:cx="http://schemas.microsoft.com/office/drawing/2014/chartex" xmlns:cx1="http://schemas.microsoft.com/office/drawing/2015/9/8/chartex" xmlns:cx2="http://schemas.microsoft.com/office/drawing/2015/10/21/chartex" xmlns:cx3="http://schemas.microsoft.com/office/drawing/2016/5/9/chartex" xmlns:cx4="http://schemas.microsoft.com/office/drawing/2016/5/10/chartex" xmlns:cx5="http://schemas.microsoft.com/office/drawing/2016/5/11/chartex" xmlns:cx6="http://schemas.microsoft.com/office/drawing/2016/5/12/chartex" xmlns:cx7="http://schemas.microsoft.com/office/drawing/2016/5/13/chartex" xmlns:cx8="http://schemas.microsoft.com/office/drawing/2016/5/14/chartex" xmlns:mc="http://schemas.openxmlformats.org/markup-compatibility/2006" xmlns:aink="http://schemas.microsoft.com/office/drawing/2016/ink" xmlns:am3d="http://schemas.microsoft.com/office/drawing/2017/model3d" xmlns:o="urn:schemas-microsoft-com:office:office" xmlns:r="http://schemas.openxmlformats.org/officeDocument/2006/relationships" xmlns:m="http://schemas.openxmlformats.org/officeDocument/2006/math" xmlns:v="urn:schemas-microsoft-com:vml" xmlns:wp14="http://schemas.microsoft.com/office/word/2010/wordprocessingDrawing" xmlns:wp="http://schemas.openxmlformats.org/drawingml/2006/wordprocessingDrawing" xmlns:w10="urn:schemas-microsoft-com:office:word" xmlns:w="http://schemas.openxmlformats.org/wordprocessingml/2006/main" xmlns:w14="http://schemas.microsoft.com/office/word/2010/wordml" xmlns:w15="http://schemas.microsoft.com/office/word/2012/wordml" xmlns:w16cid="http://schemas.microsoft.com/office/word/2016/wordml/cid" xmlns:w16se="http://schemas.microsoft.com/office/word/2015/wordml/symex" xmlns:wpg="http://schemas.microsoft.com/office/word/2010/wordprocessingGroup" xmlns:wpi="http://schemas.microsoft.com/office/word/2010/wordprocessingInk" xmlns:wne="http://schemas.microsoft.com/office/word/2006/wordml" xmlns:wps="http://schemas.microsoft.com/office/word/2010/wordprocessingShape" mc:Ignorable="w14 w15 w16se w16cid wp14">
   <w:endnote w:type="separator" w:id="-1">
     <w:p>
       <w:pPr>
@@ -8688,7 +8781,7 @@
 </file>
 
 <file path=word/footer1.xml><?xml version="1.0" encoding="utf-8"?>
-<w:ftr xmlns:wpc="http://schemas.microsoft.com/office/word/2010/wordprocessingCanvas" xmlns:mc="http://schemas.openxmlformats.org/markup-compatibility/2006" xmlns:o="urn:schemas-microsoft-com:office:office" xmlns:r="http://schemas.openxmlformats.org/officeDocument/2006/relationships" xmlns:m="http://schemas.openxmlformats.org/officeDocument/2006/math" xmlns:v="urn:schemas-microsoft-com:vml" xmlns:wp14="http://schemas.microsoft.com/office/word/2010/wordprocessingDrawing" xmlns:wp="http://schemas.openxmlformats.org/drawingml/2006/wordprocessingDrawing" xmlns:w10="urn:schemas-microsoft-com:office:word" xmlns:w="http://schemas.openxmlformats.org/wordprocessingml/2006/main" xmlns:w14="http://schemas.microsoft.com/office/word/2010/wordml" xmlns:w15="http://schemas.microsoft.com/office/word/2012/wordml" xmlns:wpg="http://schemas.microsoft.com/office/word/2010/wordprocessingGroup" xmlns:wpi="http://schemas.microsoft.com/office/word/2010/wordprocessingInk" xmlns:wne="http://schemas.microsoft.com/office/word/2006/wordml" xmlns:wps="http://schemas.microsoft.com/office/word/2010/wordprocessingShape" mc:Ignorable="w14 w15 wp14">
+<w:ftr xmlns:wpc="http://schemas.microsoft.com/office/word/2010/wordprocessingCanvas" xmlns:cx="http://schemas.microsoft.com/office/drawing/2014/chartex" xmlns:cx1="http://schemas.microsoft.com/office/drawing/2015/9/8/chartex" xmlns:cx2="http://schemas.microsoft.com/office/drawing/2015/10/21/chartex" xmlns:cx3="http://schemas.microsoft.com/office/drawing/2016/5/9/chartex" xmlns:cx4="http://schemas.microsoft.com/office/drawing/2016/5/10/chartex" xmlns:cx5="http://schemas.microsoft.com/office/drawing/2016/5/11/chartex" xmlns:cx6="http://schemas.microsoft.com/office/drawing/2016/5/12/chartex" xmlns:cx7="http://schemas.microsoft.com/office/drawing/2016/5/13/chartex" xmlns:cx8="http://schemas.microsoft.com/office/drawing/2016/5/14/chartex" xmlns:mc="http://schemas.openxmlformats.org/markup-compatibility/2006" xmlns:aink="http://schemas.microsoft.com/office/drawing/2016/ink" xmlns:am3d="http://schemas.microsoft.com/office/drawing/2017/model3d" xmlns:o="urn:schemas-microsoft-com:office:office" xmlns:r="http://schemas.openxmlformats.org/officeDocument/2006/relationships" xmlns:m="http://schemas.openxmlformats.org/officeDocument/2006/math" xmlns:v="urn:schemas-microsoft-com:vml" xmlns:wp14="http://schemas.microsoft.com/office/word/2010/wordprocessingDrawing" xmlns:wp="http://schemas.openxmlformats.org/drawingml/2006/wordprocessingDrawing" xmlns:w10="urn:schemas-microsoft-com:office:word" xmlns:w="http://schemas.openxmlformats.org/wordprocessingml/2006/main" xmlns:w14="http://schemas.microsoft.com/office/word/2010/wordml" xmlns:w15="http://schemas.microsoft.com/office/word/2012/wordml" xmlns:w16cid="http://schemas.microsoft.com/office/word/2016/wordml/cid" xmlns:w16se="http://schemas.microsoft.com/office/word/2015/wordml/symex" xmlns:wpg="http://schemas.microsoft.com/office/word/2010/wordprocessingGroup" xmlns:wpi="http://schemas.microsoft.com/office/word/2010/wordprocessingInk" xmlns:wne="http://schemas.microsoft.com/office/word/2006/wordml" xmlns:wps="http://schemas.microsoft.com/office/word/2010/wordprocessingShape" mc:Ignorable="w14 w15 w16se w16cid wp14">
   <w:p>
     <w:pPr>
       <w:pStyle w:val="Footer"/>
@@ -8965,7 +9058,7 @@
                                     <pic:pic xmlns:pic="http://schemas.openxmlformats.org/drawingml/2006/picture">
                                       <pic:nvPicPr>
                                         <pic:cNvPr id="0" name="Picture 19">
-                                          <a:hlinkClick r:id="rId3"/>
+                                          <a:hlinkClick r:id="rId1"/>
                                         </pic:cNvPr>
                                         <pic:cNvPicPr>
                                           <a:picLocks noChangeAspect="1" noChangeArrowheads="1"/>
@@ -9585,7 +9678,7 @@
                           <wp:extent cx="201930" cy="201930"/>
                           <wp:effectExtent l="0" t="0" r="7620" b="7620"/>
                           <wp:docPr id="21" name="Picture 21">
-                            <a:hlinkClick xmlns:a="http://schemas.openxmlformats.org/drawingml/2006/main" r:id="rId24"/>
+                            <a:hlinkClick xmlns:a="http://schemas.openxmlformats.org/drawingml/2006/main" r:id="rId1"/>
                           </wp:docPr>
                           <wp:cNvGraphicFramePr>
                             <a:graphicFrameLocks xmlns:a="http://schemas.openxmlformats.org/drawingml/2006/main" noChangeAspect="1"/>
@@ -9595,14 +9688,14 @@
                               <pic:pic xmlns:pic="http://schemas.openxmlformats.org/drawingml/2006/picture">
                                 <pic:nvPicPr>
                                   <pic:cNvPr id="0" name="Picture 19">
-                                    <a:hlinkClick r:id="rId22"/>
+                                    <a:hlinkClick r:id="rId1"/>
                                   </pic:cNvPr>
                                   <pic:cNvPicPr>
                                     <a:picLocks noChangeAspect="1" noChangeArrowheads="1"/>
                                   </pic:cNvPicPr>
                                 </pic:nvPicPr>
                                 <pic:blipFill>
-                                  <a:blip r:embed="rId25">
+                                  <a:blip r:embed="rId5">
                                     <a:extLst>
                                       <a:ext uri="{28A0092B-C50C-407E-A947-70E740481C1C}">
                                         <a14:useLocalDpi xmlns:a14="http://schemas.microsoft.com/office/drawing/2010/main" val="0"/>
@@ -9660,7 +9753,7 @@
                           <wp:extent cx="201930" cy="201930"/>
                           <wp:effectExtent l="0" t="0" r="7620" b="7620"/>
                           <wp:docPr id="22" name="Picture 22">
-                            <a:hlinkClick xmlns:a="http://schemas.openxmlformats.org/drawingml/2006/main" r:id="rId26"/>
+                            <a:hlinkClick xmlns:a="http://schemas.openxmlformats.org/drawingml/2006/main" r:id="rId6"/>
                           </wp:docPr>
                           <wp:cNvGraphicFramePr>
                             <a:graphicFrameLocks xmlns:a="http://schemas.openxmlformats.org/drawingml/2006/main" noChangeAspect="1"/>
@@ -9670,14 +9763,14 @@
                               <pic:pic xmlns:pic="http://schemas.openxmlformats.org/drawingml/2006/picture">
                                 <pic:nvPicPr>
                                   <pic:cNvPr id="14" name="Picture 14">
-                                    <a:hlinkClick r:id="rId26"/>
+                                    <a:hlinkClick r:id="rId6"/>
                                   </pic:cNvPr>
                                   <pic:cNvPicPr>
                                     <a:picLocks noChangeAspect="1" noChangeArrowheads="1"/>
                                   </pic:cNvPicPr>
                                 </pic:nvPicPr>
                                 <pic:blipFill>
-                                  <a:blip r:embed="rId27">
+                                  <a:blip r:embed="rId7">
                                     <a:extLst>
                                       <a:ext uri="{28A0092B-C50C-407E-A947-70E740481C1C}">
                                         <a14:useLocalDpi xmlns:a14="http://schemas.microsoft.com/office/drawing/2010/main" val="0"/>
@@ -9727,7 +9820,7 @@
                           <wp:extent cx="201930" cy="201930"/>
                           <wp:effectExtent l="0" t="0" r="7620" b="7620"/>
                           <wp:docPr id="23" name="Picture 23" title="Software University @ Facebook">
-                            <a:hlinkClick xmlns:a="http://schemas.openxmlformats.org/drawingml/2006/main" r:id="rId28"/>
+                            <a:hlinkClick xmlns:a="http://schemas.openxmlformats.org/drawingml/2006/main" r:id="rId8"/>
                           </wp:docPr>
                           <wp:cNvGraphicFramePr/>
                           <a:graphic xmlns:a="http://schemas.openxmlformats.org/drawingml/2006/main">
@@ -9735,12 +9828,12 @@
                               <pic:pic xmlns:pic="http://schemas.openxmlformats.org/drawingml/2006/picture">
                                 <pic:nvPicPr>
                                   <pic:cNvPr id="18" name="Picture 18" title="Software University @ Facebook">
-                                    <a:hlinkClick r:id="rId28"/>
+                                    <a:hlinkClick r:id="rId8"/>
                                   </pic:cNvPr>
                                   <pic:cNvPicPr/>
                                 </pic:nvPicPr>
                                 <pic:blipFill>
-                                  <a:blip r:embed="rId29"/>
+                                  <a:blip r:embed="rId9"/>
                                   <a:stretch>
                                     <a:fillRect/>
                                   </a:stretch>
@@ -9779,7 +9872,7 @@
                           <wp:extent cx="201930" cy="201930"/>
                           <wp:effectExtent l="0" t="0" r="7620" b="7620"/>
                           <wp:docPr id="24" name="Picture 24" title="Software University @ Twitter">
-                            <a:hlinkClick xmlns:a="http://schemas.openxmlformats.org/drawingml/2006/main" r:id="rId30"/>
+                            <a:hlinkClick xmlns:a="http://schemas.openxmlformats.org/drawingml/2006/main" r:id="rId10"/>
                           </wp:docPr>
                           <wp:cNvGraphicFramePr/>
                           <a:graphic xmlns:a="http://schemas.openxmlformats.org/drawingml/2006/main">
@@ -9787,12 +9880,12 @@
                               <pic:pic xmlns:pic="http://schemas.openxmlformats.org/drawingml/2006/picture">
                                 <pic:nvPicPr>
                                   <pic:cNvPr id="15" name="Picture 15" title="Software University @ Twitter">
-                                    <a:hlinkClick r:id="rId30"/>
+                                    <a:hlinkClick r:id="rId10"/>
                                   </pic:cNvPr>
                                   <pic:cNvPicPr/>
                                 </pic:nvPicPr>
                                 <pic:blipFill>
-                                  <a:blip r:embed="rId31"/>
+                                  <a:blip r:embed="rId11"/>
                                   <a:stretch>
                                     <a:fillRect/>
                                   </a:stretch>
@@ -9831,7 +9924,7 @@
                           <wp:extent cx="201930" cy="201930"/>
                           <wp:effectExtent l="0" t="0" r="7620" b="7620"/>
                           <wp:docPr id="26" name="Picture 26" title="Software University @ YouTube">
-                            <a:hlinkClick xmlns:a="http://schemas.openxmlformats.org/drawingml/2006/main" r:id="rId32"/>
+                            <a:hlinkClick xmlns:a="http://schemas.openxmlformats.org/drawingml/2006/main" r:id="rId12"/>
                           </wp:docPr>
                           <wp:cNvGraphicFramePr/>
                           <a:graphic xmlns:a="http://schemas.openxmlformats.org/drawingml/2006/main">
@@ -9839,12 +9932,12 @@
                               <pic:pic xmlns:pic="http://schemas.openxmlformats.org/drawingml/2006/picture">
                                 <pic:nvPicPr>
                                   <pic:cNvPr id="13" name="Picture 13" title="Software University @ YouTube">
-                                    <a:hlinkClick r:id="rId32"/>
+                                    <a:hlinkClick r:id="rId12"/>
                                   </pic:cNvPr>
                                   <pic:cNvPicPr/>
                                 </pic:nvPicPr>
                                 <pic:blipFill>
-                                  <a:blip r:embed="rId33"/>
+                                  <a:blip r:embed="rId13"/>
                                   <a:stretch>
                                     <a:fillRect/>
                                   </a:stretch>
@@ -9883,7 +9976,7 @@
                           <wp:extent cx="201930" cy="201930"/>
                           <wp:effectExtent l="0" t="0" r="7620" b="7620"/>
                           <wp:docPr id="27" name="Picture 27">
-                            <a:hlinkClick xmlns:a="http://schemas.openxmlformats.org/drawingml/2006/main" r:id="rId34"/>
+                            <a:hlinkClick xmlns:a="http://schemas.openxmlformats.org/drawingml/2006/main" r:id="rId14"/>
                           </wp:docPr>
                           <wp:cNvGraphicFramePr>
                             <a:graphicFrameLocks xmlns:a="http://schemas.openxmlformats.org/drawingml/2006/main" noChangeAspect="1"/>
@@ -9893,14 +9986,14 @@
                               <pic:pic xmlns:pic="http://schemas.openxmlformats.org/drawingml/2006/picture">
                                 <pic:nvPicPr>
                                   <pic:cNvPr id="0" name="Picture 12">
-                                    <a:hlinkClick r:id="rId34"/>
+                                    <a:hlinkClick r:id="rId14"/>
                                   </pic:cNvPr>
                                   <pic:cNvPicPr>
                                     <a:picLocks noChangeAspect="1" noChangeArrowheads="1"/>
                                   </pic:cNvPicPr>
                                 </pic:nvPicPr>
                                 <pic:blipFill>
-                                  <a:blip r:embed="rId35">
+                                  <a:blip r:embed="rId15">
                                     <a:extLst>
                                       <a:ext uri="{28A0092B-C50C-407E-A947-70E740481C1C}">
                                         <a14:useLocalDpi xmlns:a14="http://schemas.microsoft.com/office/drawing/2010/main" val="0"/>
@@ -9950,7 +10043,7 @@
                           <wp:extent cx="198120" cy="198120"/>
                           <wp:effectExtent l="0" t="0" r="0" b="0"/>
                           <wp:docPr id="28" name="Picture 28">
-                            <a:hlinkClick xmlns:a="http://schemas.openxmlformats.org/drawingml/2006/main" r:id="rId36"/>
+                            <a:hlinkClick xmlns:a="http://schemas.openxmlformats.org/drawingml/2006/main" r:id="rId16"/>
                           </wp:docPr>
                           <wp:cNvGraphicFramePr>
                             <a:graphicFrameLocks xmlns:a="http://schemas.openxmlformats.org/drawingml/2006/main" noChangeAspect="1"/>
@@ -9960,14 +10053,14 @@
                               <pic:pic xmlns:pic="http://schemas.openxmlformats.org/drawingml/2006/picture">
                                 <pic:nvPicPr>
                                   <pic:cNvPr id="10" name="Picture 10">
-                                    <a:hlinkClick r:id="rId36"/>
+                                    <a:hlinkClick r:id="rId16"/>
                                   </pic:cNvPr>
                                   <pic:cNvPicPr>
                                     <a:picLocks noChangeAspect="1" noChangeArrowheads="1"/>
                                   </pic:cNvPicPr>
                                 </pic:nvPicPr>
                                 <pic:blipFill>
-                                  <a:blip r:embed="rId37">
+                                  <a:blip r:embed="rId17">
                                     <a:extLst>
                                       <a:ext uri="{28A0092B-C50C-407E-A947-70E740481C1C}">
                                         <a14:useLocalDpi xmlns:a14="http://schemas.microsoft.com/office/drawing/2010/main" val="0"/>
@@ -10017,7 +10110,7 @@
                           <wp:extent cx="201930" cy="201930"/>
                           <wp:effectExtent l="0" t="0" r="7620" b="7620"/>
                           <wp:docPr id="29" name="Picture 29">
-                            <a:hlinkClick xmlns:a="http://schemas.openxmlformats.org/drawingml/2006/main" r:id="rId38"/>
+                            <a:hlinkClick xmlns:a="http://schemas.openxmlformats.org/drawingml/2006/main" r:id="rId18"/>
                           </wp:docPr>
                           <wp:cNvGraphicFramePr>
                             <a:graphicFrameLocks xmlns:a="http://schemas.openxmlformats.org/drawingml/2006/main" noChangeAspect="1"/>
@@ -10027,14 +10120,14 @@
                               <pic:pic xmlns:pic="http://schemas.openxmlformats.org/drawingml/2006/picture">
                                 <pic:nvPicPr>
                                   <pic:cNvPr id="0" name="Picture 9">
-                                    <a:hlinkClick r:id="rId38"/>
+                                    <a:hlinkClick r:id="rId18"/>
                                   </pic:cNvPr>
                                   <pic:cNvPicPr>
                                     <a:picLocks noChangeAspect="1" noChangeArrowheads="1"/>
                                   </pic:cNvPicPr>
                                 </pic:nvPicPr>
                                 <pic:blipFill>
-                                  <a:blip r:embed="rId39">
+                                  <a:blip r:embed="rId19">
                                     <a:extLst>
                                       <a:ext uri="{28A0092B-C50C-407E-A947-70E740481C1C}">
                                         <a14:useLocalDpi xmlns:a14="http://schemas.microsoft.com/office/drawing/2010/main" val="0"/>
@@ -10084,7 +10177,7 @@
                           <wp:extent cx="201930" cy="201930"/>
                           <wp:effectExtent l="0" t="0" r="7620" b="7620"/>
                           <wp:docPr id="30" name="Picture 30" title="Software University: Email Us">
-                            <a:hlinkClick xmlns:a="http://schemas.openxmlformats.org/drawingml/2006/main" r:id="rId40"/>
+                            <a:hlinkClick xmlns:a="http://schemas.openxmlformats.org/drawingml/2006/main" r:id="rId20"/>
                           </wp:docPr>
                           <wp:cNvGraphicFramePr/>
                           <a:graphic xmlns:a="http://schemas.openxmlformats.org/drawingml/2006/main">
@@ -10092,12 +10185,12 @@
                               <pic:pic xmlns:pic="http://schemas.openxmlformats.org/drawingml/2006/picture">
                                 <pic:nvPicPr>
                                   <pic:cNvPr id="8" name="Picture 8" title="Software University: Email Us">
-                                    <a:hlinkClick r:id="rId40"/>
+                                    <a:hlinkClick r:id="rId20"/>
                                   </pic:cNvPr>
                                   <pic:cNvPicPr/>
                                 </pic:nvPicPr>
                                 <pic:blipFill>
-                                  <a:blip r:embed="rId41"/>
+                                  <a:blip r:embed="rId21"/>
                                   <a:stretch>
                                     <a:fillRect/>
                                   </a:stretch>
@@ -10409,11 +10502,7 @@
         </mc:Choice>
         <mc:Fallback>
           <w:pict>
-            <v:shapetype w14:anchorId="56AC7BB4" id="_x0000_t202" coordsize="21600,21600" o:spt="202" path="m,l,21600r21600,l21600,xe">
-              <v:stroke joinstyle="miter"/>
-              <v:path gradientshapeok="t" o:connecttype="rect"/>
-            </v:shapetype>
-            <v:shape id="Text Box 4" o:spid="_x0000_s1028" type="#_x0000_t202" style="position:absolute;margin-left:444.65pt;margin-top:26.95pt;width:70.9pt;height:15.9pt;z-index:251663360;visibility:visible;mso-wrap-style:square;mso-width-percent:0;mso-height-percent:0;mso-wrap-distance-left:9pt;mso-wrap-distance-top:0;mso-wrap-distance-right:9pt;mso-wrap-distance-bottom:0;mso-position-horizontal:absolute;mso-position-horizontal-relative:text;mso-position-vertical:absolute;mso-position-vertical-relative:text;mso-width-percent:0;mso-height-percent:0;mso-width-relative:page;mso-height-relative:page;v-text-anchor:middle" o:gfxdata="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" filled="f" stroked="f" strokeweight=".5pt">
+            <v:shape w14:anchorId="56AC7BB4" id="Text Box 4" o:spid="_x0000_s1028" type="#_x0000_t202" style="position:absolute;margin-left:444.65pt;margin-top:26.95pt;width:70.9pt;height:15.9pt;z-index:251663360;visibility:visible;mso-wrap-style:square;mso-width-percent:0;mso-height-percent:0;mso-wrap-distance-left:9pt;mso-wrap-distance-top:0;mso-wrap-distance-right:9pt;mso-wrap-distance-bottom:0;mso-position-horizontal:absolute;mso-position-horizontal-relative:text;mso-position-vertical:absolute;mso-position-vertical-relative:text;mso-width-percent:0;mso-height-percent:0;mso-width-relative:page;mso-height-relative:page;v-text-anchor:middle" o:gfxdata="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" filled="f" stroked="f" strokeweight=".5pt">
               <v:textbox inset="0,0,0,0">
                 <w:txbxContent>
                   <w:p>
@@ -10529,7 +10618,7 @@
 </file>
 
 <file path=word/footnotes.xml><?xml version="1.0" encoding="utf-8"?>
-<w:footnotes xmlns:wpc="http://schemas.microsoft.com/office/word/2010/wordprocessingCanvas" xmlns:mc="http://schemas.openxmlformats.org/markup-compatibility/2006" xmlns:o="urn:schemas-microsoft-com:office:office" xmlns:r="http://schemas.openxmlformats.org/officeDocument/2006/relationships" xmlns:m="http://schemas.openxmlformats.org/officeDocument/2006/math" xmlns:v="urn:schemas-microsoft-com:vml" xmlns:wp14="http://schemas.microsoft.com/office/word/2010/wordprocessingDrawing" xmlns:wp="http://schemas.openxmlformats.org/drawingml/2006/wordprocessingDrawing" xmlns:w10="urn:schemas-microsoft-com:office:word" xmlns:w="http://schemas.openxmlformats.org/wordprocessingml/2006/main" xmlns:w14="http://schemas.microsoft.com/office/word/2010/wordml" xmlns:w15="http://schemas.microsoft.com/office/word/2012/wordml" xmlns:wpg="http://schemas.microsoft.com/office/word/2010/wordprocessingGroup" xmlns:wpi="http://schemas.microsoft.com/office/word/2010/wordprocessingInk" xmlns:wne="http://schemas.microsoft.com/office/word/2006/wordml" xmlns:wps="http://schemas.microsoft.com/office/word/2010/wordprocessingShape" mc:Ignorable="w14 w15 wp14">
+<w:footnotes xmlns:wpc="http://schemas.microsoft.com/office/word/2010/wordprocessingCanvas" xmlns:cx="http://schemas.microsoft.com/office/drawing/2014/chartex" xmlns:cx1="http://schemas.microsoft.com/office/drawing/2015/9/8/chartex" xmlns:cx2="http://schemas.microsoft.com/office/drawing/2015/10/21/chartex" xmlns:cx3="http://schemas.microsoft.com/office/drawing/2016/5/9/chartex" xmlns:cx4="http://schemas.microsoft.com/office/drawing/2016/5/10/chartex" xmlns:cx5="http://schemas.microsoft.com/office/drawing/2016/5/11/chartex" xmlns:cx6="http://schemas.microsoft.com/office/drawing/2016/5/12/chartex" xmlns:cx7="http://schemas.microsoft.com/office/drawing/2016/5/13/chartex" xmlns:cx8="http://schemas.microsoft.com/office/drawing/2016/5/14/chartex" xmlns:mc="http://schemas.openxmlformats.org/markup-compatibility/2006" xmlns:aink="http://schemas.microsoft.com/office/drawing/2016/ink" xmlns:am3d="http://schemas.microsoft.com/office/drawing/2017/model3d" xmlns:o="urn:schemas-microsoft-com:office:office" xmlns:r="http://schemas.openxmlformats.org/officeDocument/2006/relationships" xmlns:m="http://schemas.openxmlformats.org/officeDocument/2006/math" xmlns:v="urn:schemas-microsoft-com:vml" xmlns:wp14="http://schemas.microsoft.com/office/word/2010/wordprocessingDrawing" xmlns:wp="http://schemas.openxmlformats.org/drawingml/2006/wordprocessingDrawing" xmlns:w10="urn:schemas-microsoft-com:office:word" xmlns:w="http://schemas.openxmlformats.org/wordprocessingml/2006/main" xmlns:w14="http://schemas.microsoft.com/office/word/2010/wordml" xmlns:w15="http://schemas.microsoft.com/office/word/2012/wordml" xmlns:w16cid="http://schemas.microsoft.com/office/word/2016/wordml/cid" xmlns:w16se="http://schemas.microsoft.com/office/word/2015/wordml/symex" xmlns:wpg="http://schemas.microsoft.com/office/word/2010/wordprocessingGroup" xmlns:wpi="http://schemas.microsoft.com/office/word/2010/wordprocessingInk" xmlns:wne="http://schemas.microsoft.com/office/word/2006/wordml" xmlns:wps="http://schemas.microsoft.com/office/word/2010/wordprocessingShape" mc:Ignorable="w14 w15 w16se w16cid wp14">
   <w:footnote w:type="separator" w:id="-1">
     <w:p>
       <w:pPr>
@@ -10554,7 +10643,7 @@
 </file>
 
 <file path=word/header1.xml><?xml version="1.0" encoding="utf-8"?>
-<w:hdr xmlns:wpc="http://schemas.microsoft.com/office/word/2010/wordprocessingCanvas" xmlns:mc="http://schemas.openxmlformats.org/markup-compatibility/2006" xmlns:o="urn:schemas-microsoft-com:office:office" xmlns:r="http://schemas.openxmlformats.org/officeDocument/2006/relationships" xmlns:m="http://schemas.openxmlformats.org/officeDocument/2006/math" xmlns:v="urn:schemas-microsoft-com:vml" xmlns:wp14="http://schemas.microsoft.com/office/word/2010/wordprocessingDrawing" xmlns:wp="http://schemas.openxmlformats.org/drawingml/2006/wordprocessingDrawing" xmlns:w10="urn:schemas-microsoft-com:office:word" xmlns:w="http://schemas.openxmlformats.org/wordprocessingml/2006/main" xmlns:w14="http://schemas.microsoft.com/office/word/2010/wordml" xmlns:w15="http://schemas.microsoft.com/office/word/2012/wordml" xmlns:wpg="http://schemas.microsoft.com/office/word/2010/wordprocessingGroup" xmlns:wpi="http://schemas.microsoft.com/office/word/2010/wordprocessingInk" xmlns:wne="http://schemas.microsoft.com/office/word/2006/wordml" xmlns:wps="http://schemas.microsoft.com/office/word/2010/wordprocessingShape" mc:Ignorable="w14 w15 wp14">
+<w:hdr xmlns:wpc="http://schemas.microsoft.com/office/word/2010/wordprocessingCanvas" xmlns:cx="http://schemas.microsoft.com/office/drawing/2014/chartex" xmlns:cx1="http://schemas.microsoft.com/office/drawing/2015/9/8/chartex" xmlns:cx2="http://schemas.microsoft.com/office/drawing/2015/10/21/chartex" xmlns:cx3="http://schemas.microsoft.com/office/drawing/2016/5/9/chartex" xmlns:cx4="http://schemas.microsoft.com/office/drawing/2016/5/10/chartex" xmlns:cx5="http://schemas.microsoft.com/office/drawing/2016/5/11/chartex" xmlns:cx6="http://schemas.microsoft.com/office/drawing/2016/5/12/chartex" xmlns:cx7="http://schemas.microsoft.com/office/drawing/2016/5/13/chartex" xmlns:cx8="http://schemas.microsoft.com/office/drawing/2016/5/14/chartex" xmlns:mc="http://schemas.openxmlformats.org/markup-compatibility/2006" xmlns:aink="http://schemas.microsoft.com/office/drawing/2016/ink" xmlns:am3d="http://schemas.microsoft.com/office/drawing/2017/model3d" xmlns:o="urn:schemas-microsoft-com:office:office" xmlns:r="http://schemas.openxmlformats.org/officeDocument/2006/relationships" xmlns:m="http://schemas.openxmlformats.org/officeDocument/2006/math" xmlns:v="urn:schemas-microsoft-com:vml" xmlns:wp14="http://schemas.microsoft.com/office/word/2010/wordprocessingDrawing" xmlns:wp="http://schemas.openxmlformats.org/drawingml/2006/wordprocessingDrawing" xmlns:w10="urn:schemas-microsoft-com:office:word" xmlns:w="http://schemas.openxmlformats.org/wordprocessingml/2006/main" xmlns:w14="http://schemas.microsoft.com/office/word/2010/wordml" xmlns:w15="http://schemas.microsoft.com/office/word/2012/wordml" xmlns:w16cid="http://schemas.microsoft.com/office/word/2016/wordml/cid" xmlns:w16se="http://schemas.microsoft.com/office/word/2015/wordml/symex" xmlns:wpg="http://schemas.microsoft.com/office/word/2010/wordprocessingGroup" xmlns:wpi="http://schemas.microsoft.com/office/word/2010/wordprocessingInk" xmlns:wne="http://schemas.microsoft.com/office/word/2006/wordml" xmlns:wps="http://schemas.microsoft.com/office/word/2010/wordprocessingShape" mc:Ignorable="w14 w15 w16se w16cid wp14">
   <w:p>
     <w:pPr>
       <w:pStyle w:val="Header"/>
@@ -10565,7 +10654,7 @@
 </file>
 
 <file path=word/numbering.xml><?xml version="1.0" encoding="utf-8"?>
-<w:numbering xmlns:wpc="http://schemas.microsoft.com/office/word/2010/wordprocessingCanvas" xmlns:mc="http://schemas.openxmlformats.org/markup-compatibility/2006" xmlns:o="urn:schemas-microsoft-com:office:office" xmlns:r="http://schemas.openxmlformats.org/officeDocument/2006/relationships" xmlns:m="http://schemas.openxmlformats.org/officeDocument/2006/math" xmlns:v="urn:schemas-microsoft-com:vml" xmlns:wp14="http://schemas.microsoft.com/office/word/2010/wordprocessingDrawing" xmlns:wp="http://schemas.openxmlformats.org/drawingml/2006/wordprocessingDrawing" xmlns:w10="urn:schemas-microsoft-com:office:word" xmlns:w="http://schemas.openxmlformats.org/wordprocessingml/2006/main" xmlns:w14="http://schemas.microsoft.com/office/word/2010/wordml" xmlns:w15="http://schemas.microsoft.com/office/word/2012/wordml" xmlns:wpg="http://schemas.microsoft.com/office/word/2010/wordprocessingGroup" xmlns:wpi="http://schemas.microsoft.com/office/word/2010/wordprocessingInk" xmlns:wne="http://schemas.microsoft.com/office/word/2006/wordml" xmlns:wps="http://schemas.microsoft.com/office/word/2010/wordprocessingShape" mc:Ignorable="w14 w15 wp14">
+<w:numbering xmlns:wpc="http://schemas.microsoft.com/office/word/2010/wordprocessingCanvas" xmlns:cx="http://schemas.microsoft.com/office/drawing/2014/chartex" xmlns:cx1="http://schemas.microsoft.com/office/drawing/2015/9/8/chartex" xmlns:cx2="http://schemas.microsoft.com/office/drawing/2015/10/21/chartex" xmlns:cx3="http://schemas.microsoft.com/office/drawing/2016/5/9/chartex" xmlns:cx4="http://schemas.microsoft.com/office/drawing/2016/5/10/chartex" xmlns:cx5="http://schemas.microsoft.com/office/drawing/2016/5/11/chartex" xmlns:cx6="http://schemas.microsoft.com/office/drawing/2016/5/12/chartex" xmlns:cx7="http://schemas.microsoft.com/office/drawing/2016/5/13/chartex" xmlns:cx8="http://schemas.microsoft.com/office/drawing/2016/5/14/chartex" xmlns:mc="http://schemas.openxmlformats.org/markup-compatibility/2006" xmlns:aink="http://schemas.microsoft.com/office/drawing/2016/ink" xmlns:am3d="http://schemas.microsoft.com/office/drawing/2017/model3d" xmlns:o="urn:schemas-microsoft-com:office:office" xmlns:r="http://schemas.openxmlformats.org/officeDocument/2006/relationships" xmlns:m="http://schemas.openxmlformats.org/officeDocument/2006/math" xmlns:v="urn:schemas-microsoft-com:vml" xmlns:wp14="http://schemas.microsoft.com/office/word/2010/wordprocessingDrawing" xmlns:wp="http://schemas.openxmlformats.org/drawingml/2006/wordprocessingDrawing" xmlns:w10="urn:schemas-microsoft-com:office:word" xmlns:w="http://schemas.openxmlformats.org/wordprocessingml/2006/main" xmlns:w14="http://schemas.microsoft.com/office/word/2010/wordml" xmlns:w15="http://schemas.microsoft.com/office/word/2012/wordml" xmlns:w16cid="http://schemas.microsoft.com/office/word/2016/wordml/cid" xmlns:w16se="http://schemas.microsoft.com/office/word/2015/wordml/symex" xmlns:wpg="http://schemas.microsoft.com/office/word/2010/wordprocessingGroup" xmlns:wpi="http://schemas.microsoft.com/office/word/2010/wordprocessingInk" xmlns:wne="http://schemas.microsoft.com/office/word/2006/wordml" xmlns:wps="http://schemas.microsoft.com/office/word/2010/wordprocessingShape" mc:Ignorable="w14 w15 w16se w16cid wp14">
   <w:abstractNum w:abstractNumId="0" w15:restartNumberingAfterBreak="0">
     <w:nsid w:val="27B21A09"/>
     <w:multiLevelType w:val="hybridMultilevel"/>
@@ -10663,7 +10752,7 @@
 </file>
 
 <file path=word/styles.xml><?xml version="1.0" encoding="utf-8"?>
-<w:styles xmlns:mc="http://schemas.openxmlformats.org/markup-compatibility/2006" xmlns:r="http://schemas.openxmlformats.org/officeDocument/2006/relationships" xmlns:w="http://schemas.openxmlformats.org/wordprocessingml/2006/main" xmlns:w14="http://schemas.microsoft.com/office/word/2010/wordml" xmlns:w15="http://schemas.microsoft.com/office/word/2012/wordml" mc:Ignorable="w14 w15">
+<w:styles xmlns:mc="http://schemas.openxmlformats.org/markup-compatibility/2006" xmlns:r="http://schemas.openxmlformats.org/officeDocument/2006/relationships" xmlns:w="http://schemas.openxmlformats.org/wordprocessingml/2006/main" xmlns:w14="http://schemas.microsoft.com/office/word/2010/wordml" xmlns:w15="http://schemas.microsoft.com/office/word/2012/wordml" xmlns:w16cid="http://schemas.microsoft.com/office/word/2016/wordml/cid" xmlns:w16se="http://schemas.microsoft.com/office/word/2015/wordml/symex" mc:Ignorable="w14 w15 w16se w16cid">
   <w:docDefaults>
     <w:rPrDefault>
       <w:rPr>
@@ -10679,7 +10768,7 @@
       </w:pPr>
     </w:pPrDefault>
   </w:docDefaults>
-  <w:latentStyles w:defLockedState="0" w:defUIPriority="99" w:defSemiHidden="0" w:defUnhideWhenUsed="0" w:defQFormat="0" w:count="371">
+  <w:latentStyles w:defLockedState="0" w:defUIPriority="99" w:defSemiHidden="0" w:defUnhideWhenUsed="0" w:defQFormat="0" w:count="375">
     <w:lsdException w:name="Normal" w:uiPriority="0" w:qFormat="1"/>
     <w:lsdException w:name="heading 1" w:uiPriority="9" w:qFormat="1"/>
     <w:lsdException w:name="heading 2" w:semiHidden="1" w:uiPriority="9" w:unhideWhenUsed="1" w:qFormat="1"/>
@@ -10785,7 +10874,6 @@
     <w:lsdException w:name="HTML Sample" w:semiHidden="1" w:unhideWhenUsed="1"/>
     <w:lsdException w:name="HTML Typewriter" w:semiHidden="1" w:unhideWhenUsed="1"/>
     <w:lsdException w:name="HTML Variable" w:semiHidden="1" w:unhideWhenUsed="1"/>
-    <w:lsdException w:name="Normal Table" w:semiHidden="1" w:unhideWhenUsed="1"/>
     <w:lsdException w:name="annotation subject" w:semiHidden="1" w:unhideWhenUsed="1"/>
     <w:lsdException w:name="No List" w:semiHidden="1" w:unhideWhenUsed="1"/>
     <w:lsdException w:name="Outline List 1" w:semiHidden="1" w:unhideWhenUsed="1"/>
@@ -10829,10 +10917,8 @@
     <w:lsdException w:name="Table Elegant" w:semiHidden="1" w:unhideWhenUsed="1"/>
     <w:lsdException w:name="Table Professional" w:semiHidden="1" w:unhideWhenUsed="1"/>
     <w:lsdException w:name="Table Subtle 1" w:semiHidden="1" w:unhideWhenUsed="1"/>
-    <w:lsdException w:name="Table Subtle 2" w:semiHidden="1" w:unhideWhenUsed="1"/>
     <w:lsdException w:name="Table Web 1" w:semiHidden="1" w:unhideWhenUsed="1"/>
     <w:lsdException w:name="Table Web 2" w:semiHidden="1" w:unhideWhenUsed="1"/>
-    <w:lsdException w:name="Table Web 3" w:semiHidden="1" w:unhideWhenUsed="1"/>
     <w:lsdException w:name="Balloon Text" w:semiHidden="1" w:unhideWhenUsed="1"/>
     <w:lsdException w:name="Table Grid" w:uiPriority="59"/>
     <w:lsdException w:name="Table Theme" w:semiHidden="1" w:unhideWhenUsed="1"/>
@@ -11051,6 +11137,10 @@
     <w:lsdException w:name="List Table 5 Dark Accent 6" w:uiPriority="50"/>
     <w:lsdException w:name="List Table 6 Colorful Accent 6" w:uiPriority="51"/>
     <w:lsdException w:name="List Table 7 Colorful Accent 6" w:uiPriority="52"/>
+    <w:lsdException w:name="Mention" w:semiHidden="1" w:unhideWhenUsed="1"/>
+    <w:lsdException w:name="Smart Hyperlink" w:semiHidden="1" w:unhideWhenUsed="1"/>
+    <w:lsdException w:name="Hashtag" w:semiHidden="1" w:unhideWhenUsed="1"/>
+    <w:lsdException w:name="Unresolved Mention" w:semiHidden="1" w:unhideWhenUsed="1"/>
   </w:latentStyles>
   <w:style w:type="paragraph" w:default="1" w:styleId="Normal">
     <w:name w:val="Normal"/>

</xml_diff>